<commit_message>
edited system architecture model
</commit_message>
<xml_diff>
--- a/deliverables/Lab 3/Lab 3.docx
+++ b/deliverables/Lab 3/Lab 3.docx
@@ -773,8 +773,18 @@
                 <w:sz w:val="18"/>
                 <w:szCs w:val="18"/>
               </w:rPr>
-              <w:t>Lee Juin</w:t>
-            </w:r>
+              <w:t xml:space="preserve">Lee </w:t>
+            </w:r>
+            <w:proofErr w:type="spellStart"/>
+            <w:r>
+              <w:rPr>
+                <w:rFonts w:ascii="Times" w:hAnsi="Times" w:cs="Times"/>
+                <w:sz w:val="18"/>
+                <w:szCs w:val="18"/>
+              </w:rPr>
+              <w:t>Juin</w:t>
+            </w:r>
+            <w:proofErr w:type="spellEnd"/>
           </w:p>
         </w:tc>
         <w:tc>
@@ -1229,8 +1239,18 @@
                 <w:sz w:val="18"/>
                 <w:szCs w:val="18"/>
               </w:rPr>
-              <w:t>Lee Juin</w:t>
-            </w:r>
+              <w:t xml:space="preserve">Lee </w:t>
+            </w:r>
+            <w:proofErr w:type="spellStart"/>
+            <w:r>
+              <w:rPr>
+                <w:rFonts w:ascii="Times" w:hAnsi="Times" w:cs="Times"/>
+                <w:sz w:val="18"/>
+                <w:szCs w:val="18"/>
+              </w:rPr>
+              <w:t>Juin</w:t>
+            </w:r>
+            <w:proofErr w:type="spellEnd"/>
           </w:p>
         </w:tc>
         <w:tc>
@@ -1288,8 +1308,18 @@
                 <w:sz w:val="18"/>
                 <w:szCs w:val="18"/>
               </w:rPr>
-              <w:t>Lee Juin</w:t>
-            </w:r>
+              <w:t xml:space="preserve">Lee </w:t>
+            </w:r>
+            <w:proofErr w:type="spellStart"/>
+            <w:r>
+              <w:rPr>
+                <w:rFonts w:ascii="Times" w:hAnsi="Times" w:cs="Times"/>
+                <w:sz w:val="18"/>
+                <w:szCs w:val="18"/>
+              </w:rPr>
+              <w:t>Juin</w:t>
+            </w:r>
+            <w:proofErr w:type="spellEnd"/>
           </w:p>
         </w:tc>
       </w:tr>
@@ -3366,8 +3396,18 @@
                 <w:sz w:val="18"/>
                 <w:szCs w:val="18"/>
               </w:rPr>
-              <w:t>Lee Juin</w:t>
-            </w:r>
+              <w:t xml:space="preserve">Lee </w:t>
+            </w:r>
+            <w:proofErr w:type="spellStart"/>
+            <w:r>
+              <w:rPr>
+                <w:rFonts w:ascii="Times" w:hAnsi="Times" w:cs="Times"/>
+                <w:sz w:val="18"/>
+                <w:szCs w:val="18"/>
+              </w:rPr>
+              <w:t>Juin</w:t>
+            </w:r>
+            <w:proofErr w:type="spellEnd"/>
           </w:p>
         </w:tc>
         <w:tc>
@@ -3425,8 +3465,18 @@
                 <w:sz w:val="18"/>
                 <w:szCs w:val="18"/>
               </w:rPr>
-              <w:t>Lee Juin</w:t>
-            </w:r>
+              <w:t xml:space="preserve">Lee </w:t>
+            </w:r>
+            <w:proofErr w:type="spellStart"/>
+            <w:r>
+              <w:rPr>
+                <w:rFonts w:ascii="Times" w:hAnsi="Times" w:cs="Times"/>
+                <w:sz w:val="18"/>
+                <w:szCs w:val="18"/>
+              </w:rPr>
+              <w:t>Juin</w:t>
+            </w:r>
+            <w:proofErr w:type="spellEnd"/>
           </w:p>
         </w:tc>
       </w:tr>
@@ -4641,6 +4691,7 @@
               </w:rPr>
               <w:t xml:space="preserve">The App User can recover his/her account using the extended use case </w:t>
             </w:r>
+            <w:proofErr w:type="spellStart"/>
             <w:r>
               <w:rPr>
                 <w:rFonts w:ascii="Times" w:hAnsi="Times" w:cs="Times"/>
@@ -4651,6 +4702,7 @@
               </w:rPr>
               <w:t>LostAccountHelp</w:t>
             </w:r>
+            <w:proofErr w:type="spellEnd"/>
             <w:r>
               <w:rPr>
                 <w:rFonts w:ascii="Times" w:hAnsi="Times" w:cs="Times"/>
@@ -4779,6 +4831,7 @@
                 <w:szCs w:val="18"/>
               </w:rPr>
             </w:pPr>
+            <w:proofErr w:type="spellStart"/>
             <w:r>
               <w:rPr>
                 <w:rFonts w:ascii="Times" w:hAnsi="Times" w:cs="Times"/>
@@ -4789,6 +4842,7 @@
               </w:rPr>
               <w:t>LostAccountHelp</w:t>
             </w:r>
+            <w:proofErr w:type="spellEnd"/>
           </w:p>
         </w:tc>
       </w:tr>
@@ -5143,6 +5197,7 @@
                 <w:szCs w:val="18"/>
               </w:rPr>
             </w:pPr>
+            <w:proofErr w:type="spellStart"/>
             <w:r>
               <w:rPr>
                 <w:rFonts w:ascii="Times" w:hAnsi="Times" w:cs="Times"/>
@@ -5151,6 +5206,7 @@
               </w:rPr>
               <w:t>LostAccountHelp</w:t>
             </w:r>
+            <w:proofErr w:type="spellEnd"/>
           </w:p>
         </w:tc>
       </w:tr>
@@ -5211,8 +5267,18 @@
                 <w:sz w:val="18"/>
                 <w:szCs w:val="18"/>
               </w:rPr>
-              <w:t>Lee Juin</w:t>
-            </w:r>
+              <w:t xml:space="preserve">Lee </w:t>
+            </w:r>
+            <w:proofErr w:type="spellStart"/>
+            <w:r>
+              <w:rPr>
+                <w:rFonts w:ascii="Times" w:hAnsi="Times" w:cs="Times"/>
+                <w:sz w:val="18"/>
+                <w:szCs w:val="18"/>
+              </w:rPr>
+              <w:t>Juin</w:t>
+            </w:r>
+            <w:proofErr w:type="spellEnd"/>
           </w:p>
         </w:tc>
         <w:tc>
@@ -5270,8 +5336,18 @@
                 <w:sz w:val="18"/>
                 <w:szCs w:val="18"/>
               </w:rPr>
-              <w:t>Lee Juin</w:t>
-            </w:r>
+              <w:t xml:space="preserve">Lee </w:t>
+            </w:r>
+            <w:proofErr w:type="spellStart"/>
+            <w:r>
+              <w:rPr>
+                <w:rFonts w:ascii="Times" w:hAnsi="Times" w:cs="Times"/>
+                <w:sz w:val="18"/>
+                <w:szCs w:val="18"/>
+              </w:rPr>
+              <w:t>Juin</w:t>
+            </w:r>
+            <w:proofErr w:type="spellEnd"/>
           </w:p>
         </w:tc>
       </w:tr>
@@ -7246,6 +7322,7 @@
                 <w:szCs w:val="18"/>
               </w:rPr>
             </w:pPr>
+            <w:proofErr w:type="spellStart"/>
             <w:r>
               <w:rPr>
                 <w:rFonts w:ascii="Times" w:hAnsi="Times" w:cs="Times"/>
@@ -7254,6 +7331,7 @@
               </w:rPr>
               <w:t>SearchItem</w:t>
             </w:r>
+            <w:proofErr w:type="spellEnd"/>
           </w:p>
         </w:tc>
       </w:tr>
@@ -10981,6 +11059,7 @@
                 <w:szCs w:val="18"/>
               </w:rPr>
             </w:pPr>
+            <w:proofErr w:type="spellStart"/>
             <w:r>
               <w:rPr>
                 <w:rFonts w:ascii="Times" w:hAnsi="Times" w:cs="Times"/>
@@ -10989,6 +11068,7 @@
               </w:rPr>
               <w:t>AddFriend</w:t>
             </w:r>
+            <w:proofErr w:type="spellEnd"/>
           </w:p>
         </w:tc>
       </w:tr>
@@ -11049,7 +11129,25 @@
                 <w:sz w:val="18"/>
                 <w:szCs w:val="18"/>
               </w:rPr>
-              <w:t>Oi Yeek Sheng</w:t>
+              <w:t xml:space="preserve">Oi </w:t>
+            </w:r>
+            <w:proofErr w:type="spellStart"/>
+            <w:r>
+              <w:rPr>
+                <w:rFonts w:ascii="Times" w:hAnsi="Times" w:cs="Times"/>
+                <w:sz w:val="18"/>
+                <w:szCs w:val="18"/>
+              </w:rPr>
+              <w:t>Yeek</w:t>
+            </w:r>
+            <w:proofErr w:type="spellEnd"/>
+            <w:r>
+              <w:rPr>
+                <w:rFonts w:ascii="Times" w:hAnsi="Times" w:cs="Times"/>
+                <w:sz w:val="18"/>
+                <w:szCs w:val="18"/>
+              </w:rPr>
+              <w:t xml:space="preserve"> Sheng</w:t>
             </w:r>
           </w:p>
         </w:tc>
@@ -11108,7 +11206,25 @@
                 <w:sz w:val="18"/>
                 <w:szCs w:val="18"/>
               </w:rPr>
-              <w:t>Oi Yeek Sheng</w:t>
+              <w:t xml:space="preserve">Oi </w:t>
+            </w:r>
+            <w:proofErr w:type="spellStart"/>
+            <w:r>
+              <w:rPr>
+                <w:rFonts w:ascii="Times" w:hAnsi="Times" w:cs="Times"/>
+                <w:sz w:val="18"/>
+                <w:szCs w:val="18"/>
+              </w:rPr>
+              <w:t>Yeek</w:t>
+            </w:r>
+            <w:proofErr w:type="spellEnd"/>
+            <w:r>
+              <w:rPr>
+                <w:rFonts w:ascii="Times" w:hAnsi="Times" w:cs="Times"/>
+                <w:sz w:val="18"/>
+                <w:szCs w:val="18"/>
+              </w:rPr>
+              <w:t xml:space="preserve"> Sheng</w:t>
             </w:r>
           </w:p>
         </w:tc>
@@ -12702,13 +12818,23 @@
                 <w:szCs w:val="18"/>
               </w:rPr>
             </w:pPr>
-            <w:r>
-              <w:rPr>
-                <w:rFonts w:ascii="Times" w:hAnsi="Times" w:cs="Times"/>
-                <w:sz w:val="18"/>
-                <w:szCs w:val="18"/>
-              </w:rPr>
-              <w:t xml:space="preserve">MakeWishList </w:t>
+            <w:proofErr w:type="spellStart"/>
+            <w:r>
+              <w:rPr>
+                <w:rFonts w:ascii="Times" w:hAnsi="Times" w:cs="Times"/>
+                <w:sz w:val="18"/>
+                <w:szCs w:val="18"/>
+              </w:rPr>
+              <w:t>MakeWishList</w:t>
+            </w:r>
+            <w:proofErr w:type="spellEnd"/>
+            <w:r>
+              <w:rPr>
+                <w:rFonts w:ascii="Times" w:hAnsi="Times" w:cs="Times"/>
+                <w:sz w:val="18"/>
+                <w:szCs w:val="18"/>
+              </w:rPr>
+              <w:t xml:space="preserve"> </w:t>
             </w:r>
           </w:p>
         </w:tc>
@@ -12770,7 +12896,25 @@
                 <w:sz w:val="18"/>
                 <w:szCs w:val="18"/>
               </w:rPr>
-              <w:t>Oi Yeek Sheng</w:t>
+              <w:t xml:space="preserve">Oi </w:t>
+            </w:r>
+            <w:proofErr w:type="spellStart"/>
+            <w:r>
+              <w:rPr>
+                <w:rFonts w:ascii="Times" w:hAnsi="Times" w:cs="Times"/>
+                <w:sz w:val="18"/>
+                <w:szCs w:val="18"/>
+              </w:rPr>
+              <w:t>Yeek</w:t>
+            </w:r>
+            <w:proofErr w:type="spellEnd"/>
+            <w:r>
+              <w:rPr>
+                <w:rFonts w:ascii="Times" w:hAnsi="Times" w:cs="Times"/>
+                <w:sz w:val="18"/>
+                <w:szCs w:val="18"/>
+              </w:rPr>
+              <w:t xml:space="preserve"> Sheng</w:t>
             </w:r>
           </w:p>
         </w:tc>
@@ -12829,7 +12973,25 @@
                 <w:sz w:val="18"/>
                 <w:szCs w:val="18"/>
               </w:rPr>
-              <w:t>Oi Yeek Sheng</w:t>
+              <w:t xml:space="preserve">Oi </w:t>
+            </w:r>
+            <w:proofErr w:type="spellStart"/>
+            <w:r>
+              <w:rPr>
+                <w:rFonts w:ascii="Times" w:hAnsi="Times" w:cs="Times"/>
+                <w:sz w:val="18"/>
+                <w:szCs w:val="18"/>
+              </w:rPr>
+              <w:t>Yeek</w:t>
+            </w:r>
+            <w:proofErr w:type="spellEnd"/>
+            <w:r>
+              <w:rPr>
+                <w:rFonts w:ascii="Times" w:hAnsi="Times" w:cs="Times"/>
+                <w:sz w:val="18"/>
+                <w:szCs w:val="18"/>
+              </w:rPr>
+              <w:t xml:space="preserve"> Sheng</w:t>
             </w:r>
           </w:p>
         </w:tc>
@@ -14441,8 +14603,9 @@
           <w:bCs/>
           <w:u w:val="single"/>
         </w:rPr>
-        <w:t xml:space="preserve">Class Diagram of </w:t>
+        <w:t xml:space="preserve">Class Diagram </w:t>
       </w:r>
+      <w:proofErr w:type="gramStart"/>
       <w:r>
         <w:rPr>
           <w:rFonts w:ascii="Times" w:hAnsi="Times" w:cs="Times"/>
@@ -14450,6 +14613,15 @@
           <w:bCs/>
           <w:u w:val="single"/>
         </w:rPr>
+        <w:t xml:space="preserve">of </w:t>
+      </w:r>
+      <w:r>
+        <w:rPr>
+          <w:rFonts w:ascii="Times" w:hAnsi="Times" w:cs="Times"/>
+          <w:b/>
+          <w:bCs/>
+          <w:u w:val="single"/>
+        </w:rPr>
         <w:t xml:space="preserve"> </w:t>
       </w:r>
       <w:r>
@@ -14468,7 +14640,17 @@
           <w:bCs/>
           <w:u w:val="single"/>
         </w:rPr>
-        <w:t>ey boundary classes</w:t>
+        <w:t>ey</w:t>
+      </w:r>
+      <w:proofErr w:type="gramEnd"/>
+      <w:r>
+        <w:rPr>
+          <w:rFonts w:ascii="Times" w:hAnsi="Times" w:cs="Times"/>
+          <w:b/>
+          <w:bCs/>
+          <w:u w:val="single"/>
+        </w:rPr>
+        <w:t xml:space="preserve"> boundary classes</w:t>
       </w:r>
       <w:r>
         <w:rPr>
@@ -14518,6 +14700,7 @@
       <w:r>
         <w:rPr>
           <w:rFonts w:ascii="Times" w:hAnsi="Times" w:cs="Times"/>
+          <w:noProof/>
           <w:sz w:val="18"/>
           <w:szCs w:val="18"/>
         </w:rPr>
@@ -14640,6 +14823,7 @@
       <w:r>
         <w:rPr>
           <w:rFonts w:ascii="Times" w:hAnsi="Times" w:cs="Times"/>
+          <w:noProof/>
           <w:sz w:val="18"/>
           <w:szCs w:val="18"/>
         </w:rPr>
@@ -14708,6 +14892,7 @@
       <w:r>
         <w:rPr>
           <w:rFonts w:ascii="Times" w:hAnsi="Times" w:cs="Times"/>
+          <w:noProof/>
           <w:sz w:val="18"/>
           <w:szCs w:val="18"/>
         </w:rPr>
@@ -14803,6 +14988,7 @@
       <w:r>
         <w:rPr>
           <w:rFonts w:ascii="Times" w:hAnsi="Times" w:cs="Times"/>
+          <w:noProof/>
           <w:sz w:val="18"/>
           <w:szCs w:val="18"/>
         </w:rPr>
@@ -15010,6 +15196,7 @@
       <w:r>
         <w:rPr>
           <w:rFonts w:ascii="Times" w:hAnsi="Times" w:cs="Times"/>
+          <w:noProof/>
           <w:sz w:val="18"/>
           <w:szCs w:val="18"/>
         </w:rPr>
@@ -15751,25 +15938,90 @@
     </w:p>
     <w:p>
       <w:pPr>
+        <w:rPr>
+          <w:rFonts w:ascii="Times" w:hAnsi="Times" w:cs="Times"/>
+          <w:sz w:val="18"/>
+          <w:szCs w:val="18"/>
+        </w:rPr>
+      </w:pPr>
+      <w:r>
+        <w:rPr>
+          <w:rFonts w:ascii="Times" w:hAnsi="Times" w:cs="Times"/>
+          <w:sz w:val="18"/>
+          <w:szCs w:val="18"/>
+        </w:rPr>
+        <w:t xml:space="preserve">The </w:t>
+      </w:r>
+      <w:r>
+        <w:rPr>
+          <w:rFonts w:ascii="Times" w:hAnsi="Times" w:cs="Times"/>
+          <w:sz w:val="18"/>
+          <w:szCs w:val="18"/>
+        </w:rPr>
+        <w:t xml:space="preserve">system architecture </w:t>
+      </w:r>
+      <w:r>
+        <w:rPr>
+          <w:rFonts w:ascii="Times" w:hAnsi="Times" w:cs="Times"/>
+          <w:sz w:val="18"/>
+          <w:szCs w:val="18"/>
+        </w:rPr>
+        <w:t>with a 3-layered architecture</w:t>
+      </w:r>
+      <w:r>
+        <w:rPr>
+          <w:rFonts w:ascii="Times" w:hAnsi="Times" w:cs="Times"/>
+          <w:sz w:val="18"/>
+          <w:szCs w:val="18"/>
+        </w:rPr>
+        <w:t xml:space="preserve"> is illustrated as follows:</w:t>
+      </w:r>
+    </w:p>
+    <w:p>
+      <w:pPr>
         <w:pStyle w:val="ListParagraph"/>
         <w:ind w:left="360"/>
         <w:rPr>
           <w:rFonts w:ascii="Times" w:hAnsi="Times" w:cs="Times"/>
           <w:b/>
           <w:bCs/>
-        </w:rPr>
-      </w:pPr>
-      <w:r>
+          <w:u w:val="single"/>
+        </w:rPr>
+      </w:pPr>
+    </w:p>
+    <w:p>
+      <w:pPr>
+        <w:pStyle w:val="ListParagraph"/>
+        <w:ind w:left="360"/>
         <w:rPr>
           <w:rFonts w:ascii="Times" w:hAnsi="Times" w:cs="Times"/>
           <w:b/>
           <w:bCs/>
+          <w:u w:val="single"/>
+        </w:rPr>
+      </w:pPr>
+    </w:p>
+    <w:p>
+      <w:pPr>
+        <w:pStyle w:val="ListParagraph"/>
+        <w:ind w:left="360"/>
+        <w:rPr>
+          <w:rFonts w:ascii="Times" w:hAnsi="Times" w:cs="Times"/>
+          <w:b/>
+          <w:bCs/>
+        </w:rPr>
+      </w:pPr>
+      <w:r>
+        <w:rPr>
+          <w:rFonts w:ascii="Times" w:hAnsi="Times" w:cs="Times"/>
+          <w:b/>
+          <w:bCs/>
         </w:rPr>
         <w:drawing>
-          <wp:inline distT="0" distB="0" distL="0" distR="0" wp14:anchorId="770C2DB6" wp14:editId="5B2A2DE8">
-            <wp:extent cx="5861476" cy="4295775"/>
-            <wp:effectExtent l="0" t="0" r="6350" b="0"/>
-            <wp:docPr id="32" name="Picture 32" descr="Diagram&#10;&#10;Description automatically generated"/>
+          <wp:inline distT="0" distB="0" distL="0" distR="0" wp14:anchorId="717EDCCB" wp14:editId="2F715AC1">
+            <wp:extent cx="5133975" cy="3618696"/>
+            <wp:effectExtent l="0" t="0" r="0" b="1270"/>
+            <wp:docPr id="5" name="Picture 5" descr="A picture containing text, map, sky&#10;&#10;Description automatically generated"/>
             <wp:cNvGraphicFramePr>
               <a:graphicFrameLocks xmlns:a="http://schemas.openxmlformats.org/drawingml/2006/main" noChangeAspect="1"/>
             </wp:cNvGraphicFramePr>
@@ -15777,7 +16029,7 @@
               <a:graphicData uri="http://schemas.openxmlformats.org/drawingml/2006/picture">
                 <pic:pic xmlns:pic="http://schemas.openxmlformats.org/drawingml/2006/picture">
                   <pic:nvPicPr>
-                    <pic:cNvPr id="32" name="Picture 32" descr="Diagram&#10;&#10;Description automatically generated"/>
+                    <pic:cNvPr id="5" name="Picture 5" descr="A picture containing text, map, sky&#10;&#10;Description automatically generated"/>
                     <pic:cNvPicPr/>
                   </pic:nvPicPr>
                   <pic:blipFill>
@@ -15789,7 +16041,7 @@
                   <pic:spPr>
                     <a:xfrm>
                       <a:off x="0" y="0"/>
-                      <a:ext cx="5862032" cy="4296183"/>
+                      <a:ext cx="5202888" cy="3667269"/>
                     </a:xfrm>
                     <a:prstGeom prst="rect">
                       <a:avLst/>
@@ -22009,7 +22261,7 @@
   <w:style w:type="paragraph" w:default="1" w:styleId="Normal">
     <w:name w:val="Normal"/>
     <w:qFormat/>
-    <w:rsid w:val="0076624A"/>
+    <w:rsid w:val="00B42023"/>
   </w:style>
   <w:style w:type="character" w:default="1" w:styleId="DefaultParagraphFont">
     <w:name w:val="Default Paragraph Font"/>

</xml_diff>

<commit_message>
Update on sequence diagram
</commit_message>
<xml_diff>
--- a/deliverables/Lab 3/Lab 3.docx
+++ b/deliverables/Lab 3/Lab 3.docx
@@ -16,6 +16,15 @@
           <w:u w:val="single"/>
         </w:rPr>
       </w:pPr>
+      <w:r>
+        <w:rPr>
+          <w:rFonts w:ascii="Times" w:hAnsi="Times" w:cs="Times"/>
+          <w:b/>
+          <w:bCs/>
+          <w:u w:val="single"/>
+        </w:rPr>
+        <w:t xml:space="preserve">M </w:t>
+      </w:r>
       <w:r>
         <w:rPr>
           <w:rFonts w:ascii="Times" w:hAnsi="Times" w:cs="Times"/>
@@ -773,8 +782,18 @@
                 <w:sz w:val="18"/>
                 <w:szCs w:val="18"/>
               </w:rPr>
-              <w:t>Lee Juin</w:t>
-            </w:r>
+              <w:t xml:space="preserve">Lee </w:t>
+            </w:r>
+            <w:proofErr w:type="spellStart"/>
+            <w:r>
+              <w:rPr>
+                <w:rFonts w:ascii="Times" w:hAnsi="Times" w:cs="Times"/>
+                <w:sz w:val="18"/>
+                <w:szCs w:val="18"/>
+              </w:rPr>
+              <w:t>Juin</w:t>
+            </w:r>
+            <w:proofErr w:type="spellEnd"/>
           </w:p>
         </w:tc>
         <w:tc>
@@ -1229,8 +1248,18 @@
                 <w:sz w:val="18"/>
                 <w:szCs w:val="18"/>
               </w:rPr>
-              <w:t>Lee Juin</w:t>
-            </w:r>
+              <w:t xml:space="preserve">Lee </w:t>
+            </w:r>
+            <w:proofErr w:type="spellStart"/>
+            <w:r>
+              <w:rPr>
+                <w:rFonts w:ascii="Times" w:hAnsi="Times" w:cs="Times"/>
+                <w:sz w:val="18"/>
+                <w:szCs w:val="18"/>
+              </w:rPr>
+              <w:t>Juin</w:t>
+            </w:r>
+            <w:proofErr w:type="spellEnd"/>
           </w:p>
         </w:tc>
         <w:tc>
@@ -1288,8 +1317,18 @@
                 <w:sz w:val="18"/>
                 <w:szCs w:val="18"/>
               </w:rPr>
-              <w:t>Lee Juin</w:t>
-            </w:r>
+              <w:t xml:space="preserve">Lee </w:t>
+            </w:r>
+            <w:proofErr w:type="spellStart"/>
+            <w:r>
+              <w:rPr>
+                <w:rFonts w:ascii="Times" w:hAnsi="Times" w:cs="Times"/>
+                <w:sz w:val="18"/>
+                <w:szCs w:val="18"/>
+              </w:rPr>
+              <w:t>Juin</w:t>
+            </w:r>
+            <w:proofErr w:type="spellEnd"/>
           </w:p>
         </w:tc>
       </w:tr>
@@ -3366,8 +3405,18 @@
                 <w:sz w:val="18"/>
                 <w:szCs w:val="18"/>
               </w:rPr>
-              <w:t>Lee Juin</w:t>
-            </w:r>
+              <w:t xml:space="preserve">Lee </w:t>
+            </w:r>
+            <w:proofErr w:type="spellStart"/>
+            <w:r>
+              <w:rPr>
+                <w:rFonts w:ascii="Times" w:hAnsi="Times" w:cs="Times"/>
+                <w:sz w:val="18"/>
+                <w:szCs w:val="18"/>
+              </w:rPr>
+              <w:t>Juin</w:t>
+            </w:r>
+            <w:proofErr w:type="spellEnd"/>
           </w:p>
         </w:tc>
         <w:tc>
@@ -3425,8 +3474,18 @@
                 <w:sz w:val="18"/>
                 <w:szCs w:val="18"/>
               </w:rPr>
-              <w:t>Lee Juin</w:t>
-            </w:r>
+              <w:t xml:space="preserve">Lee </w:t>
+            </w:r>
+            <w:proofErr w:type="spellStart"/>
+            <w:r>
+              <w:rPr>
+                <w:rFonts w:ascii="Times" w:hAnsi="Times" w:cs="Times"/>
+                <w:sz w:val="18"/>
+                <w:szCs w:val="18"/>
+              </w:rPr>
+              <w:t>Juin</w:t>
+            </w:r>
+            <w:proofErr w:type="spellEnd"/>
           </w:p>
         </w:tc>
       </w:tr>
@@ -4641,6 +4700,7 @@
               </w:rPr>
               <w:t xml:space="preserve">The App User can recover his/her account using the extended use case </w:t>
             </w:r>
+            <w:proofErr w:type="spellStart"/>
             <w:r>
               <w:rPr>
                 <w:rFonts w:ascii="Times" w:hAnsi="Times" w:cs="Times"/>
@@ -4651,6 +4711,7 @@
               </w:rPr>
               <w:t>LostAccountHelp</w:t>
             </w:r>
+            <w:proofErr w:type="spellEnd"/>
             <w:r>
               <w:rPr>
                 <w:rFonts w:ascii="Times" w:hAnsi="Times" w:cs="Times"/>
@@ -4779,6 +4840,7 @@
                 <w:szCs w:val="18"/>
               </w:rPr>
             </w:pPr>
+            <w:proofErr w:type="spellStart"/>
             <w:r>
               <w:rPr>
                 <w:rFonts w:ascii="Times" w:hAnsi="Times" w:cs="Times"/>
@@ -4789,6 +4851,7 @@
               </w:rPr>
               <w:t>LostAccountHelp</w:t>
             </w:r>
+            <w:proofErr w:type="spellEnd"/>
           </w:p>
         </w:tc>
       </w:tr>
@@ -5143,6 +5206,7 @@
                 <w:szCs w:val="18"/>
               </w:rPr>
             </w:pPr>
+            <w:proofErr w:type="spellStart"/>
             <w:r>
               <w:rPr>
                 <w:rFonts w:ascii="Times" w:hAnsi="Times" w:cs="Times"/>
@@ -5151,6 +5215,7 @@
               </w:rPr>
               <w:t>LostAccountHelp</w:t>
             </w:r>
+            <w:proofErr w:type="spellEnd"/>
           </w:p>
         </w:tc>
       </w:tr>
@@ -5211,8 +5276,18 @@
                 <w:sz w:val="18"/>
                 <w:szCs w:val="18"/>
               </w:rPr>
-              <w:t>Lee Juin</w:t>
-            </w:r>
+              <w:t xml:space="preserve">Lee </w:t>
+            </w:r>
+            <w:proofErr w:type="spellStart"/>
+            <w:r>
+              <w:rPr>
+                <w:rFonts w:ascii="Times" w:hAnsi="Times" w:cs="Times"/>
+                <w:sz w:val="18"/>
+                <w:szCs w:val="18"/>
+              </w:rPr>
+              <w:t>Juin</w:t>
+            </w:r>
+            <w:proofErr w:type="spellEnd"/>
           </w:p>
         </w:tc>
         <w:tc>
@@ -5270,8 +5345,18 @@
                 <w:sz w:val="18"/>
                 <w:szCs w:val="18"/>
               </w:rPr>
-              <w:t>Lee Juin</w:t>
-            </w:r>
+              <w:t xml:space="preserve">Lee </w:t>
+            </w:r>
+            <w:proofErr w:type="spellStart"/>
+            <w:r>
+              <w:rPr>
+                <w:rFonts w:ascii="Times" w:hAnsi="Times" w:cs="Times"/>
+                <w:sz w:val="18"/>
+                <w:szCs w:val="18"/>
+              </w:rPr>
+              <w:t>Juin</w:t>
+            </w:r>
+            <w:proofErr w:type="spellEnd"/>
           </w:p>
         </w:tc>
       </w:tr>
@@ -7246,6 +7331,7 @@
                 <w:szCs w:val="18"/>
               </w:rPr>
             </w:pPr>
+            <w:proofErr w:type="spellStart"/>
             <w:r>
               <w:rPr>
                 <w:rFonts w:ascii="Times" w:hAnsi="Times" w:cs="Times"/>
@@ -7254,6 +7340,7 @@
               </w:rPr>
               <w:t>SearchItem</w:t>
             </w:r>
+            <w:proofErr w:type="spellEnd"/>
           </w:p>
         </w:tc>
       </w:tr>
@@ -7308,13 +7395,23 @@
                 <w:szCs w:val="18"/>
               </w:rPr>
             </w:pPr>
-            <w:r>
-              <w:rPr>
-                <w:rFonts w:ascii="Times" w:hAnsi="Times" w:cs="Times"/>
-                <w:sz w:val="18"/>
-                <w:szCs w:val="18"/>
-              </w:rPr>
-              <w:t>Jerick Lim Kai Zheng</w:t>
+            <w:proofErr w:type="spellStart"/>
+            <w:r>
+              <w:rPr>
+                <w:rFonts w:ascii="Times" w:hAnsi="Times" w:cs="Times"/>
+                <w:sz w:val="18"/>
+                <w:szCs w:val="18"/>
+              </w:rPr>
+              <w:t>Jerick</w:t>
+            </w:r>
+            <w:proofErr w:type="spellEnd"/>
+            <w:r>
+              <w:rPr>
+                <w:rFonts w:ascii="Times" w:hAnsi="Times" w:cs="Times"/>
+                <w:sz w:val="18"/>
+                <w:szCs w:val="18"/>
+              </w:rPr>
+              <w:t xml:space="preserve"> Lim Kai Zheng</w:t>
             </w:r>
           </w:p>
         </w:tc>
@@ -7367,13 +7464,23 @@
                 <w:szCs w:val="18"/>
               </w:rPr>
             </w:pPr>
-            <w:r>
-              <w:rPr>
-                <w:rFonts w:ascii="Times" w:hAnsi="Times" w:cs="Times"/>
-                <w:sz w:val="18"/>
-                <w:szCs w:val="18"/>
-              </w:rPr>
-              <w:t>Jerick Lim Kai Zheng</w:t>
+            <w:proofErr w:type="spellStart"/>
+            <w:r>
+              <w:rPr>
+                <w:rFonts w:ascii="Times" w:hAnsi="Times" w:cs="Times"/>
+                <w:sz w:val="18"/>
+                <w:szCs w:val="18"/>
+              </w:rPr>
+              <w:t>Jerick</w:t>
+            </w:r>
+            <w:proofErr w:type="spellEnd"/>
+            <w:r>
+              <w:rPr>
+                <w:rFonts w:ascii="Times" w:hAnsi="Times" w:cs="Times"/>
+                <w:sz w:val="18"/>
+                <w:szCs w:val="18"/>
+              </w:rPr>
+              <w:t xml:space="preserve"> Lim Kai Zheng</w:t>
             </w:r>
           </w:p>
         </w:tc>
@@ -9523,13 +9630,23 @@
                 <w:szCs w:val="18"/>
               </w:rPr>
             </w:pPr>
-            <w:r>
-              <w:rPr>
-                <w:rFonts w:ascii="Times" w:hAnsi="Times" w:cs="Times"/>
-                <w:sz w:val="18"/>
-                <w:szCs w:val="18"/>
-              </w:rPr>
-              <w:t>Jerick Lim Kai Zheng</w:t>
+            <w:proofErr w:type="spellStart"/>
+            <w:r>
+              <w:rPr>
+                <w:rFonts w:ascii="Times" w:hAnsi="Times" w:cs="Times"/>
+                <w:sz w:val="18"/>
+                <w:szCs w:val="18"/>
+              </w:rPr>
+              <w:t>Jerick</w:t>
+            </w:r>
+            <w:proofErr w:type="spellEnd"/>
+            <w:r>
+              <w:rPr>
+                <w:rFonts w:ascii="Times" w:hAnsi="Times" w:cs="Times"/>
+                <w:sz w:val="18"/>
+                <w:szCs w:val="18"/>
+              </w:rPr>
+              <w:t xml:space="preserve"> Lim Kai Zheng</w:t>
             </w:r>
           </w:p>
         </w:tc>
@@ -9582,13 +9699,23 @@
                 <w:szCs w:val="18"/>
               </w:rPr>
             </w:pPr>
-            <w:r>
-              <w:rPr>
-                <w:rFonts w:ascii="Times" w:hAnsi="Times" w:cs="Times"/>
-                <w:sz w:val="18"/>
-                <w:szCs w:val="18"/>
-              </w:rPr>
-              <w:t>Jerick Lim Kai Zheng</w:t>
+            <w:proofErr w:type="spellStart"/>
+            <w:r>
+              <w:rPr>
+                <w:rFonts w:ascii="Times" w:hAnsi="Times" w:cs="Times"/>
+                <w:sz w:val="18"/>
+                <w:szCs w:val="18"/>
+              </w:rPr>
+              <w:t>Jerick</w:t>
+            </w:r>
+            <w:proofErr w:type="spellEnd"/>
+            <w:r>
+              <w:rPr>
+                <w:rFonts w:ascii="Times" w:hAnsi="Times" w:cs="Times"/>
+                <w:sz w:val="18"/>
+                <w:szCs w:val="18"/>
+              </w:rPr>
+              <w:t xml:space="preserve"> Lim Kai Zheng</w:t>
             </w:r>
           </w:p>
         </w:tc>
@@ -10981,6 +11108,7 @@
                 <w:szCs w:val="18"/>
               </w:rPr>
             </w:pPr>
+            <w:proofErr w:type="spellStart"/>
             <w:r>
               <w:rPr>
                 <w:rFonts w:ascii="Times" w:hAnsi="Times" w:cs="Times"/>
@@ -10989,6 +11117,7 @@
               </w:rPr>
               <w:t>AddFriend</w:t>
             </w:r>
+            <w:proofErr w:type="spellEnd"/>
           </w:p>
         </w:tc>
       </w:tr>
@@ -11049,7 +11178,25 @@
                 <w:sz w:val="18"/>
                 <w:szCs w:val="18"/>
               </w:rPr>
-              <w:t>Oi Yeek Sheng</w:t>
+              <w:t xml:space="preserve">Oi </w:t>
+            </w:r>
+            <w:proofErr w:type="spellStart"/>
+            <w:r>
+              <w:rPr>
+                <w:rFonts w:ascii="Times" w:hAnsi="Times" w:cs="Times"/>
+                <w:sz w:val="18"/>
+                <w:szCs w:val="18"/>
+              </w:rPr>
+              <w:t>Yeek</w:t>
+            </w:r>
+            <w:proofErr w:type="spellEnd"/>
+            <w:r>
+              <w:rPr>
+                <w:rFonts w:ascii="Times" w:hAnsi="Times" w:cs="Times"/>
+                <w:sz w:val="18"/>
+                <w:szCs w:val="18"/>
+              </w:rPr>
+              <w:t xml:space="preserve"> Sheng</w:t>
             </w:r>
           </w:p>
         </w:tc>
@@ -11108,7 +11255,25 @@
                 <w:sz w:val="18"/>
                 <w:szCs w:val="18"/>
               </w:rPr>
-              <w:t>Oi Yeek Sheng</w:t>
+              <w:t xml:space="preserve">Oi </w:t>
+            </w:r>
+            <w:proofErr w:type="spellStart"/>
+            <w:r>
+              <w:rPr>
+                <w:rFonts w:ascii="Times" w:hAnsi="Times" w:cs="Times"/>
+                <w:sz w:val="18"/>
+                <w:szCs w:val="18"/>
+              </w:rPr>
+              <w:t>Yeek</w:t>
+            </w:r>
+            <w:proofErr w:type="spellEnd"/>
+            <w:r>
+              <w:rPr>
+                <w:rFonts w:ascii="Times" w:hAnsi="Times" w:cs="Times"/>
+                <w:sz w:val="18"/>
+                <w:szCs w:val="18"/>
+              </w:rPr>
+              <w:t xml:space="preserve"> Sheng</w:t>
             </w:r>
           </w:p>
         </w:tc>
@@ -12702,13 +12867,23 @@
                 <w:szCs w:val="18"/>
               </w:rPr>
             </w:pPr>
-            <w:r>
-              <w:rPr>
-                <w:rFonts w:ascii="Times" w:hAnsi="Times" w:cs="Times"/>
-                <w:sz w:val="18"/>
-                <w:szCs w:val="18"/>
-              </w:rPr>
-              <w:t xml:space="preserve">MakeWishList </w:t>
+            <w:proofErr w:type="spellStart"/>
+            <w:r>
+              <w:rPr>
+                <w:rFonts w:ascii="Times" w:hAnsi="Times" w:cs="Times"/>
+                <w:sz w:val="18"/>
+                <w:szCs w:val="18"/>
+              </w:rPr>
+              <w:t>MakeWishList</w:t>
+            </w:r>
+            <w:proofErr w:type="spellEnd"/>
+            <w:r>
+              <w:rPr>
+                <w:rFonts w:ascii="Times" w:hAnsi="Times" w:cs="Times"/>
+                <w:sz w:val="18"/>
+                <w:szCs w:val="18"/>
+              </w:rPr>
+              <w:t xml:space="preserve"> </w:t>
             </w:r>
           </w:p>
         </w:tc>
@@ -12770,7 +12945,25 @@
                 <w:sz w:val="18"/>
                 <w:szCs w:val="18"/>
               </w:rPr>
-              <w:t>Oi Yeek Sheng</w:t>
+              <w:t xml:space="preserve">Oi </w:t>
+            </w:r>
+            <w:proofErr w:type="spellStart"/>
+            <w:r>
+              <w:rPr>
+                <w:rFonts w:ascii="Times" w:hAnsi="Times" w:cs="Times"/>
+                <w:sz w:val="18"/>
+                <w:szCs w:val="18"/>
+              </w:rPr>
+              <w:t>Yeek</w:t>
+            </w:r>
+            <w:proofErr w:type="spellEnd"/>
+            <w:r>
+              <w:rPr>
+                <w:rFonts w:ascii="Times" w:hAnsi="Times" w:cs="Times"/>
+                <w:sz w:val="18"/>
+                <w:szCs w:val="18"/>
+              </w:rPr>
+              <w:t xml:space="preserve"> Sheng</w:t>
             </w:r>
           </w:p>
         </w:tc>
@@ -12829,7 +13022,25 @@
                 <w:sz w:val="18"/>
                 <w:szCs w:val="18"/>
               </w:rPr>
-              <w:t>Oi Yeek Sheng</w:t>
+              <w:t xml:space="preserve">Oi </w:t>
+            </w:r>
+            <w:proofErr w:type="spellStart"/>
+            <w:r>
+              <w:rPr>
+                <w:rFonts w:ascii="Times" w:hAnsi="Times" w:cs="Times"/>
+                <w:sz w:val="18"/>
+                <w:szCs w:val="18"/>
+              </w:rPr>
+              <w:t>Yeek</w:t>
+            </w:r>
+            <w:proofErr w:type="spellEnd"/>
+            <w:r>
+              <w:rPr>
+                <w:rFonts w:ascii="Times" w:hAnsi="Times" w:cs="Times"/>
+                <w:sz w:val="18"/>
+                <w:szCs w:val="18"/>
+              </w:rPr>
+              <w:t xml:space="preserve"> Sheng</w:t>
             </w:r>
           </w:p>
         </w:tc>
@@ -14568,6 +14779,7 @@
       <w:r>
         <w:rPr>
           <w:rFonts w:ascii="Times" w:hAnsi="Times" w:cs="Times"/>
+          <w:noProof/>
           <w:sz w:val="18"/>
           <w:szCs w:val="18"/>
         </w:rPr>
@@ -14736,6 +14948,7 @@
       <w:r>
         <w:rPr>
           <w:rFonts w:ascii="Times" w:hAnsi="Times" w:cs="Times"/>
+          <w:noProof/>
           <w:sz w:val="18"/>
           <w:szCs w:val="18"/>
         </w:rPr>
@@ -14804,6 +15017,7 @@
       <w:r>
         <w:rPr>
           <w:rFonts w:ascii="Times" w:hAnsi="Times" w:cs="Times"/>
+          <w:noProof/>
           <w:sz w:val="18"/>
           <w:szCs w:val="18"/>
         </w:rPr>
@@ -14890,6 +15104,7 @@
       <w:r>
         <w:rPr>
           <w:rFonts w:ascii="Times" w:hAnsi="Times" w:cs="Times"/>
+          <w:noProof/>
           <w:sz w:val="18"/>
           <w:szCs w:val="18"/>
         </w:rPr>
@@ -14983,6 +15198,7 @@
       <w:r>
         <w:rPr>
           <w:rFonts w:ascii="Times" w:hAnsi="Times" w:cs="Times"/>
+          <w:noProof/>
           <w:sz w:val="18"/>
           <w:szCs w:val="18"/>
         </w:rPr>
@@ -15096,6 +15312,7 @@
       <w:r>
         <w:rPr>
           <w:rFonts w:ascii="Times" w:hAnsi="Times" w:cs="Times"/>
+          <w:noProof/>
           <w:sz w:val="18"/>
           <w:szCs w:val="18"/>
         </w:rPr>
@@ -15165,6 +15382,7 @@
       <w:r>
         <w:rPr>
           <w:rFonts w:ascii="Times" w:hAnsi="Times" w:cs="Times"/>
+          <w:noProof/>
           <w:sz w:val="18"/>
           <w:szCs w:val="18"/>
         </w:rPr>
@@ -15532,6 +15750,18 @@
           <w:szCs w:val="18"/>
         </w:rPr>
       </w:pPr>
+    </w:p>
+    <w:p>
+      <w:pPr>
+        <w:jc w:val="center"/>
+        <w:rPr>
+          <w:rFonts w:ascii="Times" w:hAnsi="Times" w:cs="Times"/>
+          <w:b/>
+          <w:bCs/>
+          <w:sz w:val="18"/>
+          <w:szCs w:val="18"/>
+        </w:rPr>
+      </w:pPr>
       <w:r>
         <w:rPr>
           <w:rFonts w:ascii="Times" w:hAnsi="Times" w:cs="Times"/>
@@ -15542,10 +15772,10 @@
           <w:szCs w:val="18"/>
         </w:rPr>
         <w:drawing>
-          <wp:inline distT="0" distB="0" distL="0" distR="0" wp14:anchorId="6879400F" wp14:editId="52CED641">
-            <wp:extent cx="4953467" cy="3966725"/>
-            <wp:effectExtent l="0" t="0" r="0" b="0"/>
-            <wp:docPr id="11" name="Picture 11" descr="Diagram&#10;&#10;Description automatically generated"/>
+          <wp:inline distT="0" distB="0" distL="0" distR="0" wp14:anchorId="0EAA5E1E" wp14:editId="59839CEE">
+            <wp:extent cx="5345651" cy="4213860"/>
+            <wp:effectExtent l="0" t="0" r="1270" b="2540"/>
+            <wp:docPr id="4" name="Picture 4" descr="Diagram&#10;&#10;Description automatically generated with medium confidence"/>
             <wp:cNvGraphicFramePr>
               <a:graphicFrameLocks xmlns:a="http://schemas.openxmlformats.org/drawingml/2006/main" noChangeAspect="1"/>
             </wp:cNvGraphicFramePr>
@@ -15553,7 +15783,7 @@
               <a:graphicData uri="http://schemas.openxmlformats.org/drawingml/2006/picture">
                 <pic:pic xmlns:pic="http://schemas.openxmlformats.org/drawingml/2006/picture">
                   <pic:nvPicPr>
-                    <pic:cNvPr id="11" name="Picture 11" descr="Diagram&#10;&#10;Description automatically generated"/>
+                    <pic:cNvPr id="4" name="Picture 4" descr="Diagram&#10;&#10;Description automatically generated with medium confidence"/>
                     <pic:cNvPicPr/>
                   </pic:nvPicPr>
                   <pic:blipFill>
@@ -15571,7 +15801,7 @@
                   <pic:spPr>
                     <a:xfrm>
                       <a:off x="0" y="0"/>
-                      <a:ext cx="4967295" cy="3977798"/>
+                      <a:ext cx="5386003" cy="4245668"/>
                     </a:xfrm>
                     <a:prstGeom prst="rect">
                       <a:avLst/>
@@ -15583,17 +15813,6 @@
           </wp:inline>
         </w:drawing>
       </w:r>
-    </w:p>
-    <w:p>
-      <w:pPr>
-        <w:rPr>
-          <w:rFonts w:ascii="Times" w:hAnsi="Times" w:cs="Times"/>
-          <w:b/>
-          <w:bCs/>
-          <w:sz w:val="18"/>
-          <w:szCs w:val="18"/>
-        </w:rPr>
-      </w:pPr>
       <w:r>
         <w:rPr>
           <w:rFonts w:ascii="Times" w:hAnsi="Times" w:cs="Times"/>

</xml_diff>